<commit_message>
Final Copier Character ISource IDestination Demo by AL
</commit_message>
<xml_diff>
--- a/copierdemo/AL_CopierApp_instructions.docx
+++ b/copierdemo/AL_CopierApp_instructions.docx
@@ -35,15 +35,24 @@
           <w:bCs/>
         </w:rPr>
       </w:pPr>
+    </w:p>
+    <w:p>
+      <w:pPr>
+        <w:jc w:val="center"/>
+        <w:rPr>
+          <w:b/>
+          <w:bCs/>
+        </w:rPr>
+      </w:pPr>
       <w:r>
         <w:rPr>
           <w:noProof/>
         </w:rPr>
         <w:drawing>
-          <wp:inline distT="0" distB="0" distL="0" distR="0" wp14:anchorId="113CBF1A" wp14:editId="32B3E6CA">
-            <wp:extent cx="5943600" cy="2537460"/>
-            <wp:effectExtent l="0" t="0" r="0" b="0"/>
-            <wp:docPr id="343891167" name="Picture 1"/>
+          <wp:inline distT="0" distB="0" distL="0" distR="0" wp14:anchorId="7B0FA878" wp14:editId="14777D16">
+            <wp:extent cx="5943600" cy="2049780"/>
+            <wp:effectExtent l="0" t="0" r="0" b="7620"/>
+            <wp:docPr id="1989667942" name="Picture 1"/>
             <wp:cNvGraphicFramePr>
               <a:graphicFrameLocks xmlns:a="http://schemas.openxmlformats.org/drawingml/2006/main" noChangeAspect="1"/>
             </wp:cNvGraphicFramePr>
@@ -72,7 +81,7 @@
                   <pic:spPr bwMode="auto">
                     <a:xfrm>
                       <a:off x="0" y="0"/>
-                      <a:ext cx="5943600" cy="2537460"/>
+                      <a:ext cx="5943600" cy="2049780"/>
                     </a:xfrm>
                     <a:prstGeom prst="rect">
                       <a:avLst/>
@@ -200,17 +209,8 @@
           <w:b/>
           <w:bCs/>
         </w:rPr>
-        <w:t xml:space="preserve">clean </w:t>
-      </w:r>
-      <w:proofErr w:type="gramStart"/>
-      <w:r>
-        <w:rPr>
-          <w:b/>
-          <w:bCs/>
-        </w:rPr>
-        <w:t>install -X</w:t>
-      </w:r>
-      <w:proofErr w:type="gramEnd"/>
+        <w:t>clean install -X</w:t>
+      </w:r>
       <w:r>
         <w:rPr>
           <w:b/>
@@ -312,7 +312,9 @@
         <w:rPr>
           <w:b/>
           <w:bCs/>
-        </w:rPr>
+          <w:noProof/>
+        </w:rPr>
+        <w:lastRenderedPageBreak/>
         <w:drawing>
           <wp:inline distT="0" distB="0" distL="0" distR="0" wp14:anchorId="337E9F22" wp14:editId="67AE022A">
             <wp:extent cx="5943600" cy="847725"/>
@@ -367,6 +369,38 @@
           <w:bCs/>
         </w:rPr>
       </w:pPr>
+      <w:r>
+        <w:rPr>
+          <w:b/>
+          <w:bCs/>
+        </w:rPr>
+        <w:t xml:space="preserve">Then  </w:t>
+      </w:r>
+      <w:proofErr w:type="spellStart"/>
+      <w:r>
+        <w:rPr>
+          <w:b/>
+          <w:bCs/>
+        </w:rPr>
+        <w:t>mvn</w:t>
+      </w:r>
+      <w:proofErr w:type="spellEnd"/>
+      <w:r>
+        <w:rPr>
+          <w:b/>
+          <w:bCs/>
+        </w:rPr>
+        <w:t xml:space="preserve"> </w:t>
+      </w:r>
+      <w:proofErr w:type="spellStart"/>
+      <w:r>
+        <w:rPr>
+          <w:b/>
+          <w:bCs/>
+        </w:rPr>
+        <w:t>spring-boot:run</w:t>
+      </w:r>
+      <w:proofErr w:type="spellEnd"/>
     </w:p>
     <w:p>
       <w:pPr>
@@ -376,248 +410,45 @@
           <w:bCs/>
         </w:rPr>
       </w:pPr>
-      <w:r>
-        <w:rPr>
-          <w:b/>
-          <w:bCs/>
-        </w:rPr>
-        <w:t xml:space="preserve">Endpoint to run </w:t>
-      </w:r>
-      <w:r>
-        <w:rPr>
-          <w:b/>
-          <w:bCs/>
-        </w:rPr>
-        <w:t>at a port of your choice should be:</w:t>
-      </w:r>
-    </w:p>
-    <w:p>
-      <w:pPr>
-        <w:jc w:val="center"/>
-        <w:rPr>
-          <w:rStyle w:val="Hyperlink"/>
-          <w:b/>
-          <w:bCs/>
-        </w:rPr>
-      </w:pPr>
-      <w:hyperlink w:history="1">
-        <w:r>
-          <w:rPr>
-            <w:rStyle w:val="Hyperlink"/>
-            <w:b/>
-            <w:bCs/>
-          </w:rPr>
-          <w:t xml:space="preserve">http://{ip}:{port}/api/copy </w:t>
-        </w:r>
-      </w:hyperlink>
-    </w:p>
-    <w:p>
-      <w:pPr>
-        <w:jc w:val="center"/>
-        <w:rPr>
-          <w:b/>
-          <w:bCs/>
-        </w:rPr>
-      </w:pPr>
-      <w:r>
-        <w:rPr>
-          <w:rStyle w:val="Hyperlink"/>
-          <w:b/>
-          <w:bCs/>
-        </w:rPr>
+    </w:p>
+    <w:p>
+      <w:pPr>
+        <w:rPr>
+          <w:b/>
+          <w:bCs/>
+        </w:rPr>
+      </w:pPr>
+    </w:p>
+    <w:p>
+      <w:pPr>
+        <w:pStyle w:val="Heading1"/>
+      </w:pPr>
+      <w:r>
         <w:lastRenderedPageBreak/>
-        <w:t>http://{ip</w:t>
-      </w:r>
-      <w:proofErr w:type="gramStart"/>
-      <w:r>
-        <w:rPr>
-          <w:rStyle w:val="Hyperlink"/>
-          <w:b/>
-          <w:bCs/>
-        </w:rPr>
-        <w:t>}:{</w:t>
-      </w:r>
-      <w:proofErr w:type="gramEnd"/>
-      <w:r>
-        <w:rPr>
-          <w:rStyle w:val="Hyperlink"/>
-          <w:b/>
-          <w:bCs/>
-        </w:rPr>
-        <w:t>port}/copy</w:t>
-      </w:r>
-      <w:r>
-        <w:rPr>
-          <w:rStyle w:val="Hyperlink"/>
-          <w:b/>
-          <w:bCs/>
-        </w:rPr>
-        <w:t>Multiple</w:t>
-      </w:r>
-    </w:p>
-    <w:p>
-      <w:pPr>
-        <w:jc w:val="center"/>
-        <w:rPr>
-          <w:b/>
-          <w:bCs/>
-        </w:rPr>
-      </w:pPr>
-    </w:p>
-    <w:p>
-      <w:pPr>
-        <w:jc w:val="center"/>
-        <w:rPr>
-          <w:b/>
-          <w:bCs/>
-        </w:rPr>
-      </w:pPr>
-      <w:r>
-        <w:rPr>
-          <w:b/>
-          <w:bCs/>
-        </w:rPr>
-        <w:t xml:space="preserve">my local machine was running </w:t>
-      </w:r>
-      <w:r>
-        <w:rPr>
-          <w:b/>
-          <w:bCs/>
-        </w:rPr>
-        <w:t>on.</w:t>
-      </w:r>
-    </w:p>
-    <w:p>
-      <w:pPr>
-        <w:jc w:val="center"/>
-        <w:rPr>
-          <w:b/>
-          <w:bCs/>
-        </w:rPr>
-      </w:pPr>
-      <w:hyperlink r:id="rId8" w:history="1">
-        <w:r>
-          <w:rPr>
-            <w:rStyle w:val="Hyperlink"/>
-            <w:b/>
-            <w:bCs/>
-          </w:rPr>
-          <w:t>http://localhost:8080/api/copy</w:t>
-        </w:r>
-      </w:hyperlink>
-    </w:p>
-    <w:p>
-      <w:pPr>
-        <w:jc w:val="center"/>
-        <w:rPr>
-          <w:b/>
-          <w:bCs/>
-        </w:rPr>
-      </w:pPr>
-      <w:hyperlink r:id="rId9" w:history="1">
-        <w:r>
-          <w:rPr>
-            <w:rStyle w:val="Hyperlink"/>
-            <w:b/>
-            <w:bCs/>
-          </w:rPr>
-          <w:t>http://localhost:8080/api/copyMultiple</w:t>
-        </w:r>
-      </w:hyperlink>
-    </w:p>
-    <w:p>
-      <w:pPr>
-        <w:jc w:val="center"/>
-        <w:rPr>
-          <w:rStyle w:val="Hyperlink"/>
-          <w:b/>
-          <w:bCs/>
-        </w:rPr>
-      </w:pPr>
-    </w:p>
-    <w:p>
-      <w:pPr>
-        <w:jc w:val="center"/>
-        <w:rPr>
-          <w:b/>
-          <w:bCs/>
-        </w:rPr>
-      </w:pPr>
-    </w:p>
-    <w:p>
-      <w:pPr>
-        <w:jc w:val="center"/>
-        <w:rPr>
-          <w:b/>
-          <w:bCs/>
-        </w:rPr>
-      </w:pPr>
-      <w:r>
-        <w:rPr>
-          <w:b/>
-          <w:bCs/>
-        </w:rPr>
-        <w:t xml:space="preserve"> </w:t>
-      </w:r>
-    </w:p>
-    <w:p>
-      <w:pPr>
-        <w:jc w:val="center"/>
-        <w:rPr>
-          <w:b/>
-          <w:bCs/>
-        </w:rPr>
-      </w:pPr>
-    </w:p>
-    <w:p>
-      <w:pPr>
-        <w:rPr>
-          <w:b/>
-          <w:bCs/>
-        </w:rPr>
-      </w:pPr>
-    </w:p>
-    <w:p>
-      <w:pPr>
-        <w:pStyle w:val="Heading2"/>
-      </w:pPr>
-      <w:r>
-        <w:t xml:space="preserve">If you see </w:t>
-      </w:r>
-      <w:r>
-        <w:t xml:space="preserve">something </w:t>
-      </w:r>
-      <w:r>
-        <w:t xml:space="preserve">like </w:t>
-      </w:r>
-      <w:r>
-        <w:t>this,</w:t>
-      </w:r>
-      <w:r>
-        <w:t xml:space="preserve"> </w:t>
-      </w:r>
-      <w:r>
-        <w:t>it means the micro service is up and running.</w:t>
-      </w:r>
-    </w:p>
-    <w:p>
-      <w:pPr>
-        <w:jc w:val="center"/>
-        <w:rPr>
-          <w:b/>
-          <w:bCs/>
-        </w:rPr>
-      </w:pPr>
-      <w:r>
-        <w:rPr>
-          <w:b/>
-          <w:bCs/>
+        <w:t>Console result log</w:t>
+      </w:r>
+      <w:r>
+        <w:t>.</w:t>
+      </w:r>
+    </w:p>
+    <w:p>
+      <w:pPr>
+        <w:rPr>
+          <w:b/>
+          <w:bCs/>
+        </w:rPr>
+      </w:pPr>
+      <w:r>
+        <w:rPr>
+          <w:b/>
+          <w:bCs/>
+          <w:noProof/>
         </w:rPr>
         <w:drawing>
-          <wp:inline distT="0" distB="0" distL="0" distR="0" wp14:anchorId="63D6BBD5" wp14:editId="13CC8404">
-            <wp:extent cx="5943600" cy="1909445"/>
-            <wp:effectExtent l="0" t="0" r="0" b="0"/>
-            <wp:docPr id="1967314377" name="Picture 1"/>
+          <wp:inline distT="0" distB="0" distL="0" distR="0" wp14:anchorId="6463A278" wp14:editId="45B0158B">
+            <wp:extent cx="8229600" cy="2375535"/>
+            <wp:effectExtent l="0" t="0" r="0" b="5715"/>
+            <wp:docPr id="1974370648" name="Picture 1" descr="A screenshot of a computer screen&#10;&#10;Description automatically generated"/>
             <wp:cNvGraphicFramePr>
               <a:graphicFrameLocks xmlns:a="http://schemas.openxmlformats.org/drawingml/2006/main" noChangeAspect="1"/>
             </wp:cNvGraphicFramePr>
@@ -625,11 +456,11 @@
               <a:graphicData uri="http://schemas.openxmlformats.org/drawingml/2006/picture">
                 <pic:pic xmlns:pic="http://schemas.openxmlformats.org/drawingml/2006/picture">
                   <pic:nvPicPr>
-                    <pic:cNvPr id="1967314377" name=""/>
+                    <pic:cNvPr id="1974370648" name="Picture 1" descr="A screenshot of a computer screen&#10;&#10;Description automatically generated"/>
                     <pic:cNvPicPr/>
                   </pic:nvPicPr>
                   <pic:blipFill>
-                    <a:blip r:embed="rId10"/>
+                    <a:blip r:embed="rId8"/>
                     <a:stretch>
                       <a:fillRect/>
                     </a:stretch>
@@ -637,7 +468,7 @@
                   <pic:spPr>
                     <a:xfrm>
                       <a:off x="0" y="0"/>
-                      <a:ext cx="5943600" cy="1909445"/>
+                      <a:ext cx="8229600" cy="2375535"/>
                     </a:xfrm>
                     <a:prstGeom prst="rect">
                       <a:avLst/>
@@ -649,68 +480,6 @@
           </wp:inline>
         </w:drawing>
       </w:r>
-    </w:p>
-    <w:p>
-      <w:pPr>
-        <w:jc w:val="center"/>
-        <w:rPr>
-          <w:b/>
-          <w:bCs/>
-        </w:rPr>
-      </w:pPr>
-    </w:p>
-    <w:p>
-      <w:pPr>
-        <w:jc w:val="center"/>
-        <w:rPr>
-          <w:b/>
-          <w:bCs/>
-        </w:rPr>
-      </w:pPr>
-    </w:p>
-    <w:p>
-      <w:pPr>
-        <w:rPr>
-          <w:b/>
-          <w:bCs/>
-        </w:rPr>
-      </w:pPr>
-    </w:p>
-    <w:p>
-      <w:pPr>
-        <w:rPr>
-          <w:b/>
-          <w:bCs/>
-        </w:rPr>
-      </w:pPr>
-    </w:p>
-    <w:p>
-      <w:pPr>
-        <w:rPr>
-          <w:b/>
-          <w:bCs/>
-        </w:rPr>
-      </w:pPr>
-    </w:p>
-    <w:p>
-      <w:pPr>
-        <w:pStyle w:val="Heading1"/>
-      </w:pPr>
-      <w:r>
-        <w:lastRenderedPageBreak/>
-        <w:t>Console result log</w:t>
-      </w:r>
-      <w:r>
-        <w:t>.</w:t>
-      </w:r>
-    </w:p>
-    <w:p>
-      <w:pPr>
-        <w:rPr>
-          <w:b/>
-          <w:bCs/>
-        </w:rPr>
-      </w:pPr>
       <w:r>
         <w:rPr>
           <w:b/>
@@ -718,10 +487,10 @@
           <w:noProof/>
         </w:rPr>
         <w:drawing>
-          <wp:inline distT="0" distB="0" distL="0" distR="0" wp14:anchorId="12BD2712" wp14:editId="275984FC">
-            <wp:extent cx="6080760" cy="2121120"/>
-            <wp:effectExtent l="0" t="0" r="0" b="0"/>
-            <wp:docPr id="694073071" name="Picture 1"/>
+          <wp:inline distT="0" distB="0" distL="0" distR="0" wp14:anchorId="3AB38C4B" wp14:editId="6E125B9E">
+            <wp:extent cx="5943600" cy="3046730"/>
+            <wp:effectExtent l="0" t="0" r="0" b="1270"/>
+            <wp:docPr id="896489774" name="Picture 1"/>
             <wp:cNvGraphicFramePr>
               <a:graphicFrameLocks xmlns:a="http://schemas.openxmlformats.org/drawingml/2006/main" noChangeAspect="1"/>
             </wp:cNvGraphicFramePr>
@@ -729,11 +498,11 @@
               <a:graphicData uri="http://schemas.openxmlformats.org/drawingml/2006/picture">
                 <pic:pic xmlns:pic="http://schemas.openxmlformats.org/drawingml/2006/picture">
                   <pic:nvPicPr>
-                    <pic:cNvPr id="694073071" name=""/>
+                    <pic:cNvPr id="896489774" name=""/>
                     <pic:cNvPicPr/>
                   </pic:nvPicPr>
                   <pic:blipFill>
-                    <a:blip r:embed="rId11"/>
+                    <a:blip r:embed="rId9"/>
                     <a:stretch>
                       <a:fillRect/>
                     </a:stretch>
@@ -741,7 +510,7 @@
                   <pic:spPr>
                     <a:xfrm>
                       <a:off x="0" y="0"/>
-                      <a:ext cx="6087701" cy="2123541"/>
+                      <a:ext cx="5943600" cy="3046730"/>
                     </a:xfrm>
                     <a:prstGeom prst="rect">
                       <a:avLst/>
@@ -1098,7 +867,14 @@
           <w:b/>
           <w:bCs/>
         </w:rPr>
-        <w:t>Java 18</w:t>
+        <w:t>Java 1</w:t>
+      </w:r>
+      <w:r>
+        <w:rPr>
+          <w:b/>
+          <w:bCs/>
+        </w:rPr>
+        <w:t>7</w:t>
       </w:r>
       <w:r>
         <w:rPr>
@@ -1168,7 +944,14 @@
           <w:b/>
           <w:bCs/>
         </w:rPr>
-        <w:t>JDK 18</w:t>
+        <w:t xml:space="preserve">JDK </w:t>
+      </w:r>
+      <w:r>
+        <w:rPr>
+          <w:b/>
+          <w:bCs/>
+        </w:rPr>
+        <w:t>21 on machine</w:t>
       </w:r>
     </w:p>
     <w:p>
@@ -1231,52 +1014,8 @@
         <w:t>For dependencies check the pom.xml file</w:t>
       </w:r>
     </w:p>
-    <w:p>
-      <w:pPr>
-        <w:pStyle w:val="ListParagraph"/>
-        <w:rPr>
-          <w:b/>
-          <w:bCs/>
-        </w:rPr>
-      </w:pPr>
-    </w:p>
-    <w:p>
-      <w:pPr>
-        <w:pStyle w:val="ListParagraph"/>
-        <w:rPr>
-          <w:b/>
-          <w:bCs/>
-        </w:rPr>
-      </w:pPr>
-    </w:p>
-    <w:p>
-      <w:pPr>
-        <w:pStyle w:val="ListParagraph"/>
-        <w:rPr>
-          <w:b/>
-          <w:bCs/>
-        </w:rPr>
-      </w:pPr>
-    </w:p>
-    <w:p>
-      <w:pPr>
-        <w:pStyle w:val="ListParagraph"/>
-        <w:rPr>
-          <w:b/>
-          <w:bCs/>
-        </w:rPr>
-      </w:pPr>
-    </w:p>
-    <w:p>
-      <w:pPr>
-        <w:rPr>
-          <w:b/>
-          <w:bCs/>
-        </w:rPr>
-      </w:pPr>
-    </w:p>
     <w:sectPr>
-      <w:pgSz w:w="12240" w:h="15840"/>
+      <w:pgSz w:w="15840" w:h="12240" w:orient="landscape"/>
       <w:pgMar w:top="1440" w:right="1440" w:bottom="1440" w:left="1440" w:header="708" w:footer="708" w:gutter="0"/>
       <w:cols w:space="708"/>
       <w:docGrid w:linePitch="360"/>
@@ -1853,6 +1592,7 @@
   <w:style w:type="character" w:default="1" w:styleId="DefaultParagraphFont">
     <w:name w:val="Default Paragraph Font"/>
     <w:uiPriority w:val="1"/>
+    <w:semiHidden/>
     <w:unhideWhenUsed/>
   </w:style>
   <w:style w:type="table" w:default="1" w:styleId="TableNormal">

</xml_diff>